<commit_message>
Spostato lato server il parametro module
</commit_message>
<xml_diff>
--- a/Docs/Nova - Manaule.docx
+++ b/Docs/Nova - Manaule.docx
@@ -1205,6 +1205,88 @@
         <w:gridCol w:w="5103"/>
         <w:gridCol w:w="2268"/>
       </w:tblGrid>
+      <w:tr>
+        <w:tc>
+          <w:tcPr>
+            <w:tcW w:w="2263" w:type="dxa"/>
+            <w:shd w:val="clear" w:color="auto" w:fill="E8E8E8" w:themeFill="background2"/>
+          </w:tcPr>
+          <w:p>
+            <w:r>
+              <w:t>Title</w:t>
+            </w:r>
+          </w:p>
+        </w:tc>
+        <w:tc>
+          <w:tcPr>
+            <w:tcW w:w="5103" w:type="dxa"/>
+          </w:tcPr>
+          <w:p>
+            <w:r>
+              <w:t>Titolo che verrà visualizzato lato client</w:t>
+            </w:r>
+          </w:p>
+        </w:tc>
+        <w:tc>
+          <w:tcPr>
+            <w:tcW w:w="2268" w:type="dxa"/>
+          </w:tcPr>
+          <w:p>
+            <w:pPr>
+              <w:rPr>
+                <w:sz w:val="20"/>
+                <w:szCs w:val="20"/>
+              </w:rPr>
+            </w:pPr>
+          </w:p>
+        </w:tc>
+      </w:tr>
+      <w:tr>
+        <w:tc>
+          <w:tcPr>
+            <w:tcW w:w="2263" w:type="dxa"/>
+            <w:shd w:val="clear" w:color="auto" w:fill="E8E8E8" w:themeFill="background2"/>
+          </w:tcPr>
+          <w:p>
+            <w:r>
+              <w:t>Module</w:t>
+            </w:r>
+          </w:p>
+        </w:tc>
+        <w:tc>
+          <w:tcPr>
+            <w:tcW w:w="5103" w:type="dxa"/>
+          </w:tcPr>
+          <w:p>
+            <w:r>
+              <w:t>“0” View</w:t>
+            </w:r>
+          </w:p>
+          <w:p>
+            <w:r>
+              <w:t>“1” View con filtro</w:t>
+            </w:r>
+          </w:p>
+          <w:p>
+            <w:r>
+              <w:t>“2” Grafico</w:t>
+            </w:r>
+          </w:p>
+        </w:tc>
+        <w:tc>
+          <w:tcPr>
+            <w:tcW w:w="2268" w:type="dxa"/>
+          </w:tcPr>
+          <w:p>
+            <w:pPr>
+              <w:rPr>
+                <w:sz w:val="20"/>
+                <w:szCs w:val="20"/>
+              </w:rPr>
+            </w:pPr>
+          </w:p>
+        </w:tc>
+      </w:tr>
       <w:tr>
         <w:tc>
           <w:tcPr>
@@ -1631,187 +1713,6 @@
         <w:gridCol w:w="1848"/>
         <w:gridCol w:w="3107"/>
       </w:tblGrid>
-      <w:tr>
-        <w:tc>
-          <w:tcPr>
-            <w:tcW w:w="1713" w:type="dxa"/>
-            <w:shd w:val="clear" w:color="auto" w:fill="E8E8E8" w:themeFill="background2"/>
-          </w:tcPr>
-          <w:p>
-            <w:pPr>
-              <w:rPr>
-                <w:sz w:val="22"/>
-                <w:szCs w:val="22"/>
-                <w:lang w:val="sv-SE"/>
-              </w:rPr>
-            </w:pPr>
-            <w:r>
-              <w:rPr>
-                <w:sz w:val="22"/>
-                <w:szCs w:val="22"/>
-                <w:lang w:val="sv-SE"/>
-              </w:rPr>
-              <w:t xml:space="preserve">Modulo </w:t>
-            </w:r>
-            <w:r>
-              <w:rPr>
-                <w:i/>
-                <w:iCs/>
-                <w:sz w:val="22"/>
-                <w:szCs w:val="22"/>
-                <w:lang w:val="sv-SE"/>
-              </w:rPr>
-              <w:t>client da usare</w:t>
-            </w:r>
-          </w:p>
-        </w:tc>
-        <w:tc>
-          <w:tcPr>
-            <w:tcW w:w="506" w:type="dxa"/>
-          </w:tcPr>
-          <w:p>
-            <w:pPr>
-              <w:rPr>
-                <w:sz w:val="22"/>
-                <w:szCs w:val="22"/>
-                <w:lang w:val="sv-SE"/>
-              </w:rPr>
-            </w:pPr>
-            <w:r>
-              <w:rPr>
-                <w:sz w:val="22"/>
-                <w:szCs w:val="22"/>
-                <w:lang w:val="sv-SE"/>
-              </w:rPr>
-              <w:t>-m</w:t>
-            </w:r>
-          </w:p>
-        </w:tc>
-        <w:tc>
-          <w:tcPr>
-            <w:tcW w:w="1848" w:type="dxa"/>
-          </w:tcPr>
-          <w:p>
-            <w:pPr>
-              <w:rPr>
-                <w:sz w:val="22"/>
-                <w:szCs w:val="22"/>
-                <w:lang w:val="sv-SE"/>
-              </w:rPr>
-            </w:pPr>
-            <w:r>
-              <w:rPr>
-                <w:sz w:val="22"/>
-                <w:szCs w:val="22"/>
-                <w:lang w:val="sv-SE"/>
-              </w:rPr>
-              <w:t>--modulo</w:t>
-            </w:r>
-          </w:p>
-        </w:tc>
-        <w:tc>
-          <w:tcPr>
-            <w:tcW w:w="1848" w:type="dxa"/>
-          </w:tcPr>
-          <w:p>
-            <w:pPr>
-              <w:rPr>
-                <w:sz w:val="22"/>
-                <w:szCs w:val="22"/>
-                <w:lang w:val="sv-SE"/>
-              </w:rPr>
-            </w:pPr>
-            <w:r>
-              <w:rPr>
-                <w:sz w:val="22"/>
-                <w:szCs w:val="22"/>
-                <w:lang w:val="sv-SE"/>
-              </w:rPr>
-              <w:t>Per decidere</w:t>
-            </w:r>
-            <w:r>
-              <w:rPr>
-                <w:sz w:val="22"/>
-                <w:szCs w:val="22"/>
-                <w:lang w:val="sv-SE"/>
-              </w:rPr>
-              <w:t xml:space="preserve"> che tipo di client mostrare</w:t>
-            </w:r>
-          </w:p>
-        </w:tc>
-        <w:tc>
-          <w:tcPr>
-            <w:tcW w:w="3107" w:type="dxa"/>
-          </w:tcPr>
-          <w:p>
-            <w:pPr>
-              <w:rPr>
-                <w:sz w:val="22"/>
-                <w:szCs w:val="22"/>
-                <w:lang w:val="sv-SE"/>
-              </w:rPr>
-            </w:pPr>
-            <w:r>
-              <w:rPr>
-                <w:sz w:val="22"/>
-                <w:szCs w:val="22"/>
-                <w:lang w:val="sv-SE"/>
-              </w:rPr>
-              <w:t>0 = Vista Semplice (VIEW)</w:t>
-            </w:r>
-          </w:p>
-          <w:p>
-            <w:pPr>
-              <w:rPr>
-                <w:sz w:val="22"/>
-                <w:szCs w:val="22"/>
-                <w:lang w:val="sv-SE"/>
-              </w:rPr>
-            </w:pPr>
-            <w:r>
-              <w:rPr>
-                <w:sz w:val="22"/>
-                <w:szCs w:val="22"/>
-                <w:lang w:val="sv-SE"/>
-              </w:rPr>
-              <w:t>1 = Vista Con Filtro (FILTERED</w:t>
-            </w:r>
-            <w:r>
-              <w:rPr>
-                <w:sz w:val="22"/>
-                <w:szCs w:val="22"/>
-                <w:lang w:val="sv-SE"/>
-              </w:rPr>
-              <w:t>VIEW</w:t>
-            </w:r>
-            <w:r>
-              <w:rPr>
-                <w:sz w:val="22"/>
-                <w:szCs w:val="22"/>
-                <w:lang w:val="sv-SE"/>
-              </w:rPr>
-              <w:t>)</w:t>
-            </w:r>
-          </w:p>
-          <w:p>
-            <w:pPr>
-              <w:rPr>
-                <w:sz w:val="22"/>
-                <w:szCs w:val="22"/>
-                <w:lang w:val="sv-SE"/>
-              </w:rPr>
-            </w:pPr>
-            <w:r>
-              <w:rPr>
-                <w:sz w:val="22"/>
-                <w:szCs w:val="22"/>
-                <w:lang w:val="sv-SE"/>
-              </w:rPr>
-              <w:t>2 = Grafico (PLOT)</w:t>
-            </w:r>
-          </w:p>
-        </w:tc>
-      </w:tr>
       <w:tr>
         <w:tc>
           <w:tcPr>

</xml_diff>